<commit_message>
add possibility specify -dD (day only)
</commit_message>
<xml_diff>
--- a/doc/Cryptocompare⁮ histoday usage analysis.docx
+++ b/doc/Cryptocompare⁮ histoday usage analysis.docx
@@ -468,15 +468,7 @@
         <w:rPr>
           <w:lang w:val="en-US"/>
         </w:rPr>
-        <w:t xml:space="preserve">Chart exerps taken from </w:t>
-      </w:r>
-      <w:bookmarkStart w:id="0" w:name="_GoBack"/>
-      <w:bookmarkEnd w:id="0"/>
-      <w:r>
-        <w:rPr>
-          <w:lang w:val="en-US"/>
-        </w:rPr>
-        <w:t>https://www.cryptocompare.com/coins/btc/charts/USD?p=3M</w:t>
+        <w:t>Chart exerps taken from https://www.cryptocompare.com/coins/btc/charts/USD?p=3M</w:t>
       </w:r>
     </w:p>
     <w:tbl>
@@ -486,7 +478,7 @@
         <w:tblLook w:val="04A0" w:firstRow="1" w:lastRow="0" w:firstColumn="1" w:lastColumn="0" w:noHBand="0" w:noVBand="1"/>
       </w:tblPr>
       <w:tblGrid>
-        <w:gridCol w:w="9286"/>
+        <w:gridCol w:w="10341"/>
       </w:tblGrid>
       <w:tr>
         <w:tc>
@@ -525,6 +517,12 @@
                 <w:lang w:val="en-US"/>
               </w:rPr>
               <w:t xml:space="preserve"> 2017/09/30 00:00:00</w:t>
+            </w:r>
+            <w:r>
+              <w:rPr>
+                <w:lang w:val="en-US"/>
+              </w:rPr>
+              <w:t xml:space="preserve"> +00:00</w:t>
             </w:r>
           </w:p>
         </w:tc>
@@ -766,6 +764,13 @@
               <w:t>,"open":4172.79,"volumefrom":67493.68,"volumeto":290796939.99}],"TimeTo":1506729600,"TimeFrom":1506643200,"FirstValueInArray":true,"ConversionType":{"type":"direct","conversionSymbol":""}}</w:t>
             </w:r>
           </w:p>
+        </w:tc>
+      </w:tr>
+      <w:tr>
+        <w:tc>
+          <w:tcPr>
+            <w:tcW w:w="9212" w:type="dxa"/>
+          </w:tcPr>
           <w:p>
             <w:pPr>
               <w:rPr>
@@ -786,20 +791,6 @@
                 <w:lang w:val="en-US"/>
               </w:rPr>
             </w:pPr>
-          </w:p>
-        </w:tc>
-      </w:tr>
-      <w:tr>
-        <w:tc>
-          <w:tcPr>
-            <w:tcW w:w="9212" w:type="dxa"/>
-          </w:tcPr>
-          <w:p>
-            <w:pPr>
-              <w:rPr>
-                <w:lang w:val="en-US"/>
-              </w:rPr>
-            </w:pPr>
             <w:proofErr w:type="spellStart"/>
             <w:r>
               <w:rPr>
@@ -826,6 +817,12 @@
                 <w:lang w:val="en-US"/>
               </w:rPr>
               <w:t xml:space="preserve"> 2017/09/30 23:59:59</w:t>
+            </w:r>
+            <w:r>
+              <w:rPr>
+                <w:lang w:val="en-US"/>
+              </w:rPr>
+              <w:t xml:space="preserve"> +00:00</w:t>
             </w:r>
           </w:p>
         </w:tc>
@@ -974,9 +971,18 @@
               <w:t>,"open":4172.79,"volumefrom":67493.68,"volumeto":290796939.99}],"TimeTo":1506729600,"TimeFrom":1506643200,"FirstValueInArray":true,"ConversionType":{"type":"direct","conversionSymbol":""}}</w:t>
             </w:r>
           </w:p>
+        </w:tc>
+      </w:tr>
+      <w:tr>
+        <w:tc>
+          <w:tcPr>
+            <w:tcW w:w="9212" w:type="dxa"/>
+          </w:tcPr>
           <w:p>
             <w:pPr>
-              <w:rPr>
+              <w:pStyle w:val="PrformatHTML"/>
+              <w:rPr>
+                <w:color w:val="000000"/>
                 <w:lang w:val="en-US"/>
               </w:rPr>
             </w:pPr>
@@ -996,6 +1002,44 @@
                 <w:lang w:val="en-US"/>
               </w:rPr>
             </w:pPr>
+            <w:proofErr w:type="spellStart"/>
+            <w:r>
+              <w:rPr>
+                <w:color w:val="000000"/>
+                <w:lang w:val="en-US"/>
+              </w:rPr>
+              <w:t>midOfCurrentDay.timestamp</w:t>
+            </w:r>
+            <w:proofErr w:type="spellEnd"/>
+            <w:r>
+              <w:rPr>
+                <w:color w:val="000000"/>
+                <w:lang w:val="en-US"/>
+              </w:rPr>
+              <w:t xml:space="preserve">:  </w:t>
+            </w:r>
+            <w:r>
+              <w:rPr>
+                <w:color w:val="000000"/>
+                <w:highlight w:val="cyan"/>
+                <w:lang w:val="en-US"/>
+              </w:rPr>
+              <w:t>1506779999</w:t>
+            </w:r>
+            <w:r>
+              <w:rPr>
+                <w:color w:val="000000"/>
+                <w:lang w:val="en-US"/>
+              </w:rPr>
+              <w:t xml:space="preserve"> 2017/09/30 13:59:59</w:t>
+            </w:r>
+            <w:r>
+              <w:rPr>
+                <w:color w:val="000000"/>
+                <w:lang w:val="en-US"/>
+              </w:rPr>
+              <w:t xml:space="preserve"> +00:00</w:t>
+            </w:r>
           </w:p>
         </w:tc>
       </w:tr>
@@ -1012,21 +1056,12 @@
                 <w:lang w:val="en-US"/>
               </w:rPr>
             </w:pPr>
-            <w:proofErr w:type="spellStart"/>
-            <w:r>
-              <w:rPr>
-                <w:color w:val="000000"/>
-                <w:lang w:val="en-US"/>
-              </w:rPr>
-              <w:t>midOfCurrentDay.timestamp</w:t>
-            </w:r>
-            <w:proofErr w:type="spellEnd"/>
-            <w:r>
-              <w:rPr>
-                <w:color w:val="000000"/>
-                <w:lang w:val="en-US"/>
-              </w:rPr>
-              <w:t xml:space="preserve">:  </w:t>
+            <w:r>
+              <w:rPr>
+                <w:color w:val="000000"/>
+                <w:lang w:val="en-US"/>
+              </w:rPr>
+              <w:t>/histoday?fsym=BTC&amp;tsym=USD&amp;limit=1&amp;aggregate=1&amp;toTs=</w:t>
             </w:r>
             <w:r>
               <w:rPr>
@@ -1041,7 +1076,7 @@
                 <w:color w:val="000000"/>
                 <w:lang w:val="en-US"/>
               </w:rPr>
-              <w:t xml:space="preserve"> 2017/09/30 13:59:59</w:t>
+              <w:t>&amp;e=CCCAGG</w:t>
             </w:r>
           </w:p>
         </w:tc>
@@ -1064,44 +1099,6 @@
                 <w:color w:val="000000"/>
                 <w:lang w:val="en-US"/>
               </w:rPr>
-              <w:t>/histoday?fsym=BTC&amp;tsym=USD&amp;limit=1&amp;aggregate=1&amp;toTs=</w:t>
-            </w:r>
-            <w:r>
-              <w:rPr>
-                <w:color w:val="000000"/>
-                <w:highlight w:val="cyan"/>
-                <w:lang w:val="en-US"/>
-              </w:rPr>
-              <w:t>1506779999</w:t>
-            </w:r>
-            <w:r>
-              <w:rPr>
-                <w:color w:val="000000"/>
-                <w:lang w:val="en-US"/>
-              </w:rPr>
-              <w:t>&amp;e=CCCAGG</w:t>
-            </w:r>
-          </w:p>
-        </w:tc>
-      </w:tr>
-      <w:tr>
-        <w:tc>
-          <w:tcPr>
-            <w:tcW w:w="9212" w:type="dxa"/>
-          </w:tcPr>
-          <w:p>
-            <w:pPr>
-              <w:pStyle w:val="PrformatHTML"/>
-              <w:rPr>
-                <w:color w:val="000000"/>
-                <w:lang w:val="en-US"/>
-              </w:rPr>
-            </w:pPr>
-            <w:r>
-              <w:rPr>
-                <w:color w:val="000000"/>
-                <w:lang w:val="en-US"/>
-              </w:rPr>
               <w:t>"Data":[</w:t>
             </w:r>
           </w:p>
@@ -1207,6 +1204,76 @@
         </w:tc>
       </w:tr>
     </w:tbl>
+    <w:p>
+      <w:pPr>
+        <w:rPr>
+          <w:b/>
+          <w:color w:val="F2F2F2" w:themeColor="background1" w:themeShade="F2"/>
+        </w:rPr>
+      </w:pPr>
+      <w:bookmarkStart w:id="0" w:name="_GoBack"/>
+      <w:bookmarkEnd w:id="0"/>
+      <w:r>
+        <w:rPr>
+          <w:b/>
+          <w:color w:val="F2F2F2" w:themeColor="background1" w:themeShade="F2"/>
+          <w:highlight w:val="black"/>
+        </w:rPr>
+        <w:t xml:space="preserve">Les dates utilisées pour générer les </w:t>
+      </w:r>
+      <w:proofErr w:type="spellStart"/>
+      <w:r>
+        <w:rPr>
+          <w:b/>
+          <w:color w:val="F2F2F2" w:themeColor="background1" w:themeShade="F2"/>
+          <w:highlight w:val="black"/>
+        </w:rPr>
+        <w:t>timestamps</w:t>
+      </w:r>
+      <w:proofErr w:type="spellEnd"/>
+      <w:r>
+        <w:rPr>
+          <w:b/>
+          <w:color w:val="F2F2F2" w:themeColor="background1" w:themeShade="F2"/>
+          <w:highlight w:val="black"/>
+        </w:rPr>
+        <w:t xml:space="preserve"> sont des dates UTC et non locales</w:t>
+      </w:r>
+      <w:r>
+        <w:rPr>
+          <w:b/>
+          <w:color w:val="F2F2F2" w:themeColor="background1" w:themeShade="F2"/>
+          <w:highlight w:val="black"/>
+        </w:rPr>
+        <w:t xml:space="preserve">. Ces résultats ne peuvent donc pas être comparés à des requêtes </w:t>
+      </w:r>
+      <w:proofErr w:type="spellStart"/>
+      <w:r>
+        <w:rPr>
+          <w:b/>
+          <w:color w:val="F2F2F2" w:themeColor="background1" w:themeShade="F2"/>
+          <w:highlight w:val="black"/>
+        </w:rPr>
+        <w:t>exprimles</w:t>
+      </w:r>
+      <w:proofErr w:type="spellEnd"/>
+      <w:r>
+        <w:rPr>
+          <w:b/>
+          <w:color w:val="F2F2F2" w:themeColor="background1" w:themeShade="F2"/>
+          <w:highlight w:val="black"/>
+        </w:rPr>
+        <w:t xml:space="preserve"> en local time</w:t>
+      </w:r>
+      <w:r>
+        <w:rPr>
+          <w:b/>
+          <w:color w:val="F2F2F2" w:themeColor="background1" w:themeShade="F2"/>
+          <w:highlight w:val="black"/>
+        </w:rPr>
+        <w:t xml:space="preserve"> !</w:t>
+      </w:r>
+    </w:p>
     <w:p>
       <w:pPr>
         <w:rPr>
@@ -1217,7 +1284,6 @@
         <w:rPr>
           <w:lang w:val="en-US"/>
         </w:rPr>
-        <w:lastRenderedPageBreak/>
         <w:t xml:space="preserve">Conclusion: no need to shift the timestamp to end of day. You always get the prices of the day containing the </w:t>
       </w:r>
       <w:proofErr w:type="spellStart"/>
@@ -1245,7 +1311,7 @@
     </w:p>
     <w:sectPr>
       <w:pgSz w:w="11906" w:h="16838"/>
-      <w:pgMar w:top="1418" w:right="1418" w:bottom="363" w:left="1418" w:header="709" w:footer="709" w:gutter="0"/>
+      <w:pgMar w:top="1418" w:right="363" w:bottom="363" w:left="1418" w:header="709" w:footer="709" w:gutter="0"/>
       <w:cols w:space="708"/>
       <w:docGrid w:linePitch="360"/>
     </w:sectPr>
@@ -1494,7 +1560,6 @@
     <w:basedOn w:val="Normal"/>
     <w:link w:val="PrformatHTMLCar"/>
     <w:uiPriority w:val="99"/>
-    <w:semiHidden/>
     <w:unhideWhenUsed/>
     <w:rsid w:val="004D4237"/>
     <w:pPr>
@@ -1530,7 +1595,6 @@
     <w:basedOn w:val="Policepardfaut"/>
     <w:link w:val="PrformatHTML"/>
     <w:uiPriority w:val="99"/>
-    <w:semiHidden/>
     <w:rsid w:val="004D4237"/>
     <w:rPr>
       <w:rFonts w:ascii="Courier New" w:eastAsia="Times New Roman" w:hAnsi="Courier New" w:cs="Courier New"/>
@@ -1783,7 +1847,6 @@
     <w:basedOn w:val="Normal"/>
     <w:link w:val="PrformatHTMLCar"/>
     <w:uiPriority w:val="99"/>
-    <w:semiHidden/>
     <w:unhideWhenUsed/>
     <w:rsid w:val="004D4237"/>
     <w:pPr>
@@ -1819,7 +1882,6 @@
     <w:basedOn w:val="Policepardfaut"/>
     <w:link w:val="PrformatHTML"/>
     <w:uiPriority w:val="99"/>
-    <w:semiHidden/>
     <w:rsid w:val="004D4237"/>
     <w:rPr>
       <w:rFonts w:ascii="Courier New" w:eastAsia="Times New Roman" w:hAnsi="Courier New" w:cs="Courier New"/>

</xml_diff>